<commit_message>
Move .ipynb to Intro_DeepLearning_GAN directory
</commit_message>
<xml_diff>
--- a/W5 GAN道しるべ.docx
+++ b/W5 GAN道しるべ.docx
@@ -7,6 +7,1407 @@
         <w:rPr>
           <w:rFonts w:hint="eastAsia"/>
         </w:rPr>
+        <w:t>案</w:t>
+      </w:r>
+    </w:p>
+    <w:p>
+      <w:pPr>
+        <w:rPr>
+          <w:rFonts w:hint="eastAsia"/>
+        </w:rPr>
+      </w:pPr>
+      <w:proofErr w:type="spellStart"/>
+      <w:r>
+        <w:rPr>
+          <w:rFonts w:hint="eastAsia"/>
+        </w:rPr>
+        <w:t>Github</w:t>
+      </w:r>
+      <w:proofErr w:type="spellEnd"/>
+      <w:r>
+        <w:rPr>
+          <w:rFonts w:hint="eastAsia"/>
+        </w:rPr>
+        <w:t>に</w:t>
+      </w:r>
+      <w:r>
+        <w:rPr>
+          <w:rFonts w:hint="eastAsia"/>
+        </w:rPr>
+        <w:t>ｱｯﾌﾟ</w:t>
+      </w:r>
+      <w:r>
+        <w:rPr>
+          <w:rFonts w:hint="eastAsia"/>
+        </w:rPr>
+        <w:t>してW5完了</w:t>
+      </w:r>
+    </w:p>
+    <w:p>
+      <w:r>
+        <w:rPr>
+          <w:rFonts w:hint="eastAsia"/>
+        </w:rPr>
+        <w:t>Schedule案0</w:t>
+      </w:r>
+    </w:p>
+    <w:p>
+      <w:pPr>
+        <w:rPr>
+          <w:rFonts w:hint="eastAsia"/>
+        </w:rPr>
+      </w:pPr>
+      <w:r>
+        <w:rPr>
+          <w:rFonts w:hint="eastAsia"/>
+        </w:rPr>
+        <w:t>TPUｺｰﾃﾞｨﾝｸﾞやる。</w:t>
+      </w:r>
+    </w:p>
+    <w:p>
+      <w:r>
+        <w:rPr>
+          <w:rFonts w:hint="eastAsia"/>
+        </w:rPr>
+        <w:t>Schedule案1</w:t>
+      </w:r>
+    </w:p>
+    <w:p>
+      <w:proofErr w:type="spellStart"/>
+      <w:r>
+        <w:rPr>
+          <w:rFonts w:hint="eastAsia"/>
+        </w:rPr>
+        <w:t>KaggleNotebook</w:t>
+      </w:r>
+      <w:proofErr w:type="spellEnd"/>
+      <w:r>
+        <w:rPr>
+          <w:rFonts w:hint="eastAsia"/>
+        </w:rPr>
+        <w:t>をまるごと</w:t>
+      </w:r>
+      <w:proofErr w:type="spellStart"/>
+      <w:r>
+        <w:rPr>
+          <w:rFonts w:hint="eastAsia"/>
+        </w:rPr>
+        <w:t>Colab</w:t>
+      </w:r>
+      <w:proofErr w:type="spellEnd"/>
+      <w:r>
+        <w:rPr>
+          <w:rFonts w:hint="eastAsia"/>
+        </w:rPr>
+        <w:t>に引っ越し</w:t>
+      </w:r>
+    </w:p>
+    <w:p>
+      <w:r>
+        <w:rPr>
+          <w:rFonts w:hint="eastAsia"/>
+        </w:rPr>
+        <w:t>→</w:t>
+      </w:r>
+      <w:proofErr w:type="spellStart"/>
+      <w:r>
+        <w:rPr>
+          <w:rFonts w:hint="eastAsia"/>
+        </w:rPr>
+        <w:t>Colab</w:t>
+      </w:r>
+      <w:proofErr w:type="spellEnd"/>
+      <w:r>
+        <w:rPr>
+          <w:rFonts w:hint="eastAsia"/>
+        </w:rPr>
+        <w:t>から出力、</w:t>
+      </w:r>
+      <w:proofErr w:type="spellStart"/>
+      <w:r>
+        <w:rPr>
+          <w:rFonts w:hint="eastAsia"/>
+        </w:rPr>
+        <w:t>ipynb</w:t>
+      </w:r>
+      <w:proofErr w:type="spellEnd"/>
+      <w:r>
+        <w:rPr>
+          <w:rFonts w:hint="eastAsia"/>
+        </w:rPr>
+        <w:t>保存</w:t>
+      </w:r>
+    </w:p>
+    <w:p>
+      <w:pPr>
+        <w:rPr>
+          <w:rFonts w:hint="eastAsia"/>
+        </w:rPr>
+      </w:pPr>
+      <w:r>
+        <w:rPr>
+          <w:rFonts w:hint="eastAsia"/>
+        </w:rPr>
+        <w:t>→Gitにｱｯﾌﾟﾛｰﾄﾞ</w:t>
+      </w:r>
+    </w:p>
+    <w:p>
+      <w:r>
+        <w:t>S</w:t>
+      </w:r>
+      <w:r>
+        <w:rPr>
+          <w:rFonts w:hint="eastAsia"/>
+        </w:rPr>
+        <w:t>chedule</w:t>
+      </w:r>
+      <w:r>
+        <w:rPr>
+          <w:rFonts w:hint="eastAsia"/>
+        </w:rPr>
+        <w:t>案2</w:t>
+      </w:r>
+    </w:p>
+    <w:p>
+      <w:r>
+        <w:rPr>
+          <w:rFonts w:hint="eastAsia"/>
+        </w:rPr>
+        <w:t>4/14-18</w:t>
+      </w:r>
+      <w:r>
+        <w:tab/>
+      </w:r>
+      <w:proofErr w:type="spellStart"/>
+      <w:r>
+        <w:rPr>
+          <w:rFonts w:hint="eastAsia"/>
+        </w:rPr>
+        <w:t>DMPFinal</w:t>
+      </w:r>
+      <w:proofErr w:type="spellEnd"/>
+      <w:r>
+        <w:rPr>
+          <w:rFonts w:hint="eastAsia"/>
+        </w:rPr>
+        <w:t xml:space="preserve"> 発展DL7-6読み込み、理解、</w:t>
+      </w:r>
+      <w:r>
+        <w:t>”</w:t>
+      </w:r>
+      <w:r>
+        <w:rPr>
+          <w:rFonts w:hint="eastAsia"/>
+        </w:rPr>
+        <w:t>Transformer</w:t>
+      </w:r>
+      <w:r>
+        <w:t>”</w:t>
+      </w:r>
+      <w:r>
+        <w:rPr>
+          <w:rFonts w:hint="eastAsia"/>
+        </w:rPr>
+        <w:t>実装</w:t>
+      </w:r>
+    </w:p>
+    <w:p>
+      <w:r>
+        <w:tab/>
+      </w:r>
+      <w:r>
+        <w:tab/>
+      </w:r>
+      <w:r>
+        <w:rPr>
+          <w:rFonts w:hint="eastAsia"/>
+        </w:rPr>
+        <w:t>【</w:t>
+      </w:r>
+      <w:proofErr w:type="spellStart"/>
+      <w:r>
+        <w:rPr>
+          <w:rFonts w:hint="eastAsia"/>
+        </w:rPr>
+        <w:t>KaggleGPU</w:t>
+      </w:r>
+      <w:proofErr w:type="spellEnd"/>
+      <w:r>
+        <w:rPr>
+          <w:rFonts w:hint="eastAsia"/>
+        </w:rPr>
+        <w:t>開放待ち】</w:t>
+      </w:r>
+    </w:p>
+    <w:p>
+      <w:r>
+        <w:rPr>
+          <w:rFonts w:hint="eastAsia"/>
+        </w:rPr>
+        <w:t>4/19;9am~</w:t>
+      </w:r>
+      <w:r>
+        <w:tab/>
+      </w:r>
+      <w:r>
+        <w:rPr>
+          <w:rFonts w:hint="eastAsia"/>
+        </w:rPr>
+        <w:t>IntroDLW5</w:t>
+      </w:r>
+      <w:r>
+        <w:t>”</w:t>
+      </w:r>
+      <w:r>
+        <w:rPr>
+          <w:rFonts w:hint="eastAsia"/>
+        </w:rPr>
+        <w:t>CycleGAN</w:t>
+      </w:r>
+      <w:r>
+        <w:t>”</w:t>
+      </w:r>
+      <w:r>
+        <w:rPr>
+          <w:rFonts w:hint="eastAsia"/>
+        </w:rPr>
+        <w:t xml:space="preserve"> 最新ｺｰﾄﾞで出力、</w:t>
+      </w:r>
+      <w:proofErr w:type="spellStart"/>
+      <w:r>
+        <w:rPr>
+          <w:rFonts w:hint="eastAsia"/>
+        </w:rPr>
+        <w:t>ipynb</w:t>
+      </w:r>
+      <w:proofErr w:type="spellEnd"/>
+      <w:r>
+        <w:rPr>
+          <w:rFonts w:hint="eastAsia"/>
+        </w:rPr>
+        <w:t>ﾀﾞｳﾝﾛｰﾄﾞ、Gitｱｯﾌﾟﾛｰﾄﾞ、Coursera提出</w:t>
+      </w:r>
+    </w:p>
+    <w:p>
+      <w:pPr>
+        <w:rPr>
+          <w:rFonts w:hint="eastAsia"/>
+        </w:rPr>
+      </w:pPr>
+      <w:r>
+        <w:rPr>
+          <w:rFonts w:hint="eastAsia"/>
+        </w:rPr>
+        <w:t>4/20～25</w:t>
+      </w:r>
+      <w:r>
+        <w:tab/>
+      </w:r>
+      <w:proofErr w:type="spellStart"/>
+      <w:r>
+        <w:rPr>
+          <w:rFonts w:hint="eastAsia"/>
+        </w:rPr>
+        <w:t>IntroDLFinal</w:t>
+      </w:r>
+      <w:r>
+        <w:t>”</w:t>
+      </w:r>
+      <w:r>
+        <w:rPr>
+          <w:rFonts w:hint="eastAsia"/>
+        </w:rPr>
+        <w:t>Sagat</w:t>
+      </w:r>
+      <w:proofErr w:type="spellEnd"/>
+      <w:r>
+        <w:t>”</w:t>
+      </w:r>
+      <w:r>
+        <w:rPr>
+          <w:rFonts w:hint="eastAsia"/>
+        </w:rPr>
+        <w:t>実装～</w:t>
+      </w:r>
+    </w:p>
+    <w:p/>
+    <w:p>
+      <w:proofErr w:type="spellStart"/>
+      <w:r>
+        <w:rPr>
+          <w:rFonts w:hint="eastAsia"/>
+        </w:rPr>
+        <w:t>DMProject</w:t>
+      </w:r>
+      <w:proofErr w:type="spellEnd"/>
+      <w:r>
+        <w:rPr>
+          <w:rFonts w:hint="eastAsia"/>
+        </w:rPr>
+        <w:t xml:space="preserve"> Final候補</w:t>
+      </w:r>
+    </w:p>
+    <w:p>
+      <w:r>
+        <w:rPr>
+          <w:rFonts w:hint="eastAsia"/>
+          <w:highlight w:val="yellow"/>
+        </w:rPr>
+        <w:t>発展DL</w:t>
+      </w:r>
+      <w:r>
+        <w:rPr>
+          <w:rFonts w:hint="eastAsia"/>
+          <w:highlight w:val="yellow"/>
+        </w:rPr>
+        <w:t>7-6</w:t>
+      </w:r>
+      <w:r>
+        <w:rPr>
+          <w:rFonts w:hint="eastAsia"/>
+          <w:highlight w:val="yellow"/>
+        </w:rPr>
+        <w:t>Transformer実装＋</w:t>
+      </w:r>
+      <w:proofErr w:type="spellStart"/>
+      <w:r>
+        <w:rPr>
+          <w:rFonts w:hint="eastAsia"/>
+          <w:highlight w:val="yellow"/>
+        </w:rPr>
+        <w:t>Sl</w:t>
+      </w:r>
+      <w:r>
+        <w:rPr>
+          <w:rFonts w:hint="eastAsia"/>
+          <w:highlight w:val="yellow"/>
+        </w:rPr>
+        <w:t>u</w:t>
+      </w:r>
+      <w:r>
+        <w:rPr>
+          <w:rFonts w:hint="eastAsia"/>
+          <w:highlight w:val="yellow"/>
+        </w:rPr>
+        <w:t>rm</w:t>
+      </w:r>
+      <w:proofErr w:type="spellEnd"/>
+      <w:r>
+        <w:rPr>
+          <w:rFonts w:hint="eastAsia"/>
+          <w:highlight w:val="yellow"/>
+        </w:rPr>
+        <w:t>で分散訓練</w:t>
+      </w:r>
+    </w:p>
+    <w:p>
+      <w:r>
+        <w:rPr>
+          <w:rFonts w:hint="eastAsia"/>
+          <w:highlight w:val="yellow"/>
+        </w:rPr>
+        <w:t>＋FSDB（精度比較）</w:t>
+      </w:r>
+    </w:p>
+    <w:p>
+      <w:r>
+        <w:rPr>
+          <w:rFonts w:hint="eastAsia"/>
+          <w:highlight w:val="yellow"/>
+        </w:rPr>
+        <w:t>＋Flash Attention（精度比較）</w:t>
+      </w:r>
+    </w:p>
+    <w:p>
+      <w:r>
+        <w:rPr>
+          <w:rFonts w:hint="eastAsia"/>
+        </w:rPr>
+        <w:t>G-</w:t>
+      </w:r>
+      <w:proofErr w:type="spellStart"/>
+      <w:r>
+        <w:rPr>
+          <w:rFonts w:hint="eastAsia"/>
+        </w:rPr>
+        <w:t>chan</w:t>
+      </w:r>
+      <w:proofErr w:type="spellEnd"/>
+      <w:r>
+        <w:rPr>
+          <w:rFonts w:hint="eastAsia"/>
+        </w:rPr>
+        <w:t>メモ</w:t>
+      </w:r>
+    </w:p>
+    <w:tbl>
+      <w:tblPr>
+        <w:tblW w:w="0" w:type="auto"/>
+        <w:tblCellSpacing w:w="15" w:type="dxa"/>
+        <w:tblCellMar>
+          <w:top w:w="15" w:type="dxa"/>
+          <w:left w:w="15" w:type="dxa"/>
+          <w:bottom w:w="15" w:type="dxa"/>
+          <w:right w:w="15" w:type="dxa"/>
+        </w:tblCellMar>
+        <w:tblLook w:val="04A0" w:firstRow="1" w:lastRow="0" w:firstColumn="1" w:lastColumn="0" w:noHBand="0" w:noVBand="1"/>
+      </w:tblPr>
+      <w:tblGrid>
+        <w:gridCol w:w="660"/>
+        <w:gridCol w:w="1820"/>
+        <w:gridCol w:w="2715"/>
+      </w:tblGrid>
+      <w:tr>
+        <w:trPr>
+          <w:tblCellSpacing w:w="15" w:type="dxa"/>
+        </w:trPr>
+        <w:tc>
+          <w:tcPr>
+            <w:tcW w:w="0" w:type="auto"/>
+            <w:vAlign w:val="center"/>
+            <w:hideMark/>
+          </w:tcPr>
+          <w:p>
+            <w:r>
+              <w:t>FSDP</w:t>
+            </w:r>
+          </w:p>
+        </w:tc>
+        <w:tc>
+          <w:tcPr>
+            <w:tcW w:w="0" w:type="auto"/>
+            <w:vAlign w:val="center"/>
+            <w:hideMark/>
+          </w:tcPr>
+          <w:p>
+            <w:r>
+              <w:t>モデルシャード化</w:t>
+            </w:r>
+          </w:p>
+        </w:tc>
+        <w:tc>
+          <w:tcPr>
+            <w:tcW w:w="0" w:type="auto"/>
+            <w:vAlign w:val="center"/>
+            <w:hideMark/>
+          </w:tcPr>
+          <w:p>
+            <w:r>
+              <w:t>大規模モデルの分散に必須</w:t>
+            </w:r>
+          </w:p>
+        </w:tc>
+      </w:tr>
+    </w:tbl>
+    <w:p>
+      <w:pPr>
+        <w:rPr>
+          <w:vanish/>
+        </w:rPr>
+      </w:pPr>
+    </w:p>
+    <w:tbl>
+      <w:tblPr>
+        <w:tblW w:w="0" w:type="auto"/>
+        <w:tblCellSpacing w:w="15" w:type="dxa"/>
+        <w:tblCellMar>
+          <w:top w:w="15" w:type="dxa"/>
+          <w:left w:w="15" w:type="dxa"/>
+          <w:bottom w:w="15" w:type="dxa"/>
+          <w:right w:w="15" w:type="dxa"/>
+        </w:tblCellMar>
+        <w:tblLook w:val="04A0" w:firstRow="1" w:lastRow="0" w:firstColumn="1" w:lastColumn="0" w:noHBand="0" w:noVBand="1"/>
+      </w:tblPr>
+      <w:tblGrid>
+        <w:gridCol w:w="1573"/>
+        <w:gridCol w:w="2480"/>
+        <w:gridCol w:w="3155"/>
+      </w:tblGrid>
+      <w:tr>
+        <w:trPr>
+          <w:tblCellSpacing w:w="15" w:type="dxa"/>
+        </w:trPr>
+        <w:tc>
+          <w:tcPr>
+            <w:tcW w:w="0" w:type="auto"/>
+            <w:vAlign w:val="center"/>
+            <w:hideMark/>
+          </w:tcPr>
+          <w:p>
+            <w:r>
+              <w:t>Flash Attention</w:t>
+            </w:r>
+          </w:p>
+        </w:tc>
+        <w:tc>
+          <w:tcPr>
+            <w:tcW w:w="0" w:type="auto"/>
+            <w:vAlign w:val="center"/>
+            <w:hideMark/>
+          </w:tcPr>
+          <w:p>
+            <w:r>
+              <w:t>メモリ節約＋計算効率化</w:t>
+            </w:r>
+          </w:p>
+        </w:tc>
+        <w:tc>
+          <w:tcPr>
+            <w:tcW w:w="0" w:type="auto"/>
+            <w:vAlign w:val="center"/>
+            <w:hideMark/>
+          </w:tcPr>
+          <w:p>
+            <w:r>
+              <w:t>長いシーケンスのとき超効果的</w:t>
+            </w:r>
+          </w:p>
+        </w:tc>
+      </w:tr>
+    </w:tbl>
+    <w:p>
+      <w:pPr>
+        <w:rPr>
+          <w:vanish/>
+        </w:rPr>
+      </w:pPr>
+    </w:p>
+    <w:tbl>
+      <w:tblPr>
+        <w:tblW w:w="0" w:type="auto"/>
+        <w:tblCellSpacing w:w="15" w:type="dxa"/>
+        <w:tblCellMar>
+          <w:top w:w="15" w:type="dxa"/>
+          <w:left w:w="15" w:type="dxa"/>
+          <w:bottom w:w="15" w:type="dxa"/>
+          <w:right w:w="15" w:type="dxa"/>
+        </w:tblCellMar>
+        <w:tblLook w:val="04A0" w:firstRow="1" w:lastRow="0" w:firstColumn="1" w:lastColumn="0" w:noHBand="0" w:noVBand="1"/>
+      </w:tblPr>
+      <w:tblGrid>
+        <w:gridCol w:w="1563"/>
+        <w:gridCol w:w="1600"/>
+        <w:gridCol w:w="2055"/>
+      </w:tblGrid>
+      <w:tr>
+        <w:trPr>
+          <w:tblCellSpacing w:w="15" w:type="dxa"/>
+        </w:trPr>
+        <w:tc>
+          <w:tcPr>
+            <w:tcW w:w="0" w:type="auto"/>
+            <w:vAlign w:val="center"/>
+            <w:hideMark/>
+          </w:tcPr>
+          <w:p>
+            <w:proofErr w:type="spellStart"/>
+            <w:r>
+              <w:t>Slurm</w:t>
+            </w:r>
+            <w:proofErr w:type="spellEnd"/>
+            <w:r>
+              <w:t xml:space="preserve"> + NCCL</w:t>
+            </w:r>
+          </w:p>
+        </w:tc>
+        <w:tc>
+          <w:tcPr>
+            <w:tcW w:w="0" w:type="auto"/>
+            <w:vAlign w:val="center"/>
+            <w:hideMark/>
+          </w:tcPr>
+          <w:p>
+            <w:r>
+              <w:t>分散通信高速化</w:t>
+            </w:r>
+          </w:p>
+        </w:tc>
+        <w:tc>
+          <w:tcPr>
+            <w:tcW w:w="0" w:type="auto"/>
+            <w:vAlign w:val="center"/>
+            <w:hideMark/>
+          </w:tcPr>
+          <w:p>
+            <w:r>
+              <w:t>クラスタ環境で鉄板</w:t>
+            </w:r>
+          </w:p>
+        </w:tc>
+      </w:tr>
+    </w:tbl>
+    <w:p>
+      <w:r>
+        <w:rPr>
+          <w:rFonts w:hint="eastAsia"/>
+        </w:rPr>
+        <w:t>参考：</w:t>
+      </w:r>
+      <w:r>
+        <w:t>FSDP による分散型トレーニング</w:t>
+      </w:r>
+    </w:p>
+    <w:p>
+      <w:r>
+        <w:t>https://zenn.dev/intel_developer/articles/961037e2530a14</w:t>
+      </w:r>
+    </w:p>
+    <w:p/>
+    <w:p>
+      <w:r>
+        <w:rPr>
+          <w:rFonts w:hint="eastAsia"/>
+        </w:rPr>
+        <w:t>（G-</w:t>
+      </w:r>
+      <w:proofErr w:type="spellStart"/>
+      <w:r>
+        <w:rPr>
+          <w:rFonts w:hint="eastAsia"/>
+        </w:rPr>
+        <w:t>chan</w:t>
+      </w:r>
+      <w:proofErr w:type="spellEnd"/>
+      <w:r>
+        <w:rPr>
+          <w:rFonts w:hint="eastAsia"/>
+        </w:rPr>
+        <w:t>お薦め順）</w:t>
+      </w:r>
+    </w:p>
+    <w:p>
+      <w:r>
+        <w:rPr>
+          <w:rFonts w:hint="eastAsia"/>
+        </w:rPr>
+        <w:t>・Transformer実装</w:t>
+      </w:r>
+    </w:p>
+    <w:p>
+      <w:r>
+        <w:rPr>
+          <w:rFonts w:hint="eastAsia"/>
+        </w:rPr>
+        <w:t>・BERT実装</w:t>
+      </w:r>
+    </w:p>
+    <w:p>
+      <w:r>
+        <w:rPr>
+          <w:rFonts w:hint="eastAsia"/>
+        </w:rPr>
+        <w:t>・</w:t>
+      </w:r>
+      <w:proofErr w:type="spellStart"/>
+      <w:r>
+        <w:rPr>
+          <w:rFonts w:hint="eastAsia"/>
+        </w:rPr>
+        <w:t>OpenPose</w:t>
+      </w:r>
+      <w:proofErr w:type="spellEnd"/>
+      <w:r>
+        <w:rPr>
+          <w:rFonts w:hint="eastAsia"/>
+        </w:rPr>
+        <w:t>実装</w:t>
+      </w:r>
+    </w:p>
+    <w:p>
+      <w:r>
+        <w:rPr>
+          <w:rFonts w:hint="eastAsia"/>
+        </w:rPr>
+        <w:t>・Transformerによる画像ｱﾉﾃｰｼｮﾝ実装（著者はｸﾗｳﾄﾞ有料枠を利用</w:t>
+      </w:r>
+      <w:r>
+        <w:rPr>
+          <w:rFonts w:hint="eastAsia"/>
+        </w:rPr>
+        <w:t>→</w:t>
+      </w:r>
+      <w:proofErr w:type="spellStart"/>
+      <w:r>
+        <w:rPr>
+          <w:rFonts w:hint="eastAsia"/>
+        </w:rPr>
+        <w:t>Slurm</w:t>
+      </w:r>
+      <w:proofErr w:type="spellEnd"/>
+      <w:r>
+        <w:rPr>
+          <w:rFonts w:hint="eastAsia"/>
+        </w:rPr>
+        <w:t>で</w:t>
+      </w:r>
+      <w:r>
+        <w:rPr>
+          <w:rFonts w:hint="eastAsia"/>
+        </w:rPr>
+        <w:t>）</w:t>
+      </w:r>
+    </w:p>
+    <w:p/>
+    <w:p>
+      <w:pPr>
+        <w:rPr>
+          <w:highlight w:val="yellow"/>
+        </w:rPr>
+      </w:pPr>
+      <w:proofErr w:type="spellStart"/>
+      <w:r>
+        <w:rPr>
+          <w:rFonts w:hint="eastAsia"/>
+          <w:highlight w:val="yellow"/>
+        </w:rPr>
+        <w:t>IntroDL</w:t>
+      </w:r>
+      <w:proofErr w:type="spellEnd"/>
+      <w:r>
+        <w:rPr>
+          <w:rFonts w:hint="eastAsia"/>
+          <w:highlight w:val="yellow"/>
+        </w:rPr>
+        <w:t xml:space="preserve"> W5: </w:t>
+      </w:r>
+      <w:proofErr w:type="spellStart"/>
+      <w:r>
+        <w:rPr>
+          <w:rFonts w:hint="eastAsia"/>
+          <w:highlight w:val="yellow"/>
+        </w:rPr>
+        <w:t>cycleGAN</w:t>
+      </w:r>
+      <w:proofErr w:type="spellEnd"/>
+    </w:p>
+    <w:p>
+      <w:pPr>
+        <w:rPr>
+          <w:rFonts w:hint="eastAsia"/>
+          <w:highlight w:val="yellow"/>
+        </w:rPr>
+      </w:pPr>
+      <w:r>
+        <w:rPr>
+          <w:rFonts w:hint="eastAsia"/>
+          <w:highlight w:val="yellow"/>
+        </w:rPr>
+        <w:t>Version7 = TPU code試行中</w:t>
+      </w:r>
+    </w:p>
+    <w:p>
+      <w:pPr>
+        <w:rPr>
+          <w:rFonts w:hint="eastAsia"/>
+          <w:highlight w:val="yellow"/>
+        </w:rPr>
+      </w:pPr>
+      <w:r>
+        <w:rPr>
+          <w:rFonts w:hint="eastAsia"/>
+          <w:highlight w:val="yellow"/>
+        </w:rPr>
+        <w:t>Version6 = GPU code完成版</w:t>
+      </w:r>
+    </w:p>
+    <w:p>
+      <w:pPr>
+        <w:rPr>
+          <w:highlight w:val="cyan"/>
+        </w:rPr>
+      </w:pPr>
+      <w:r>
+        <w:rPr>
+          <w:rFonts w:hint="eastAsia"/>
+          <w:highlight w:val="cyan"/>
+        </w:rPr>
+        <w:lastRenderedPageBreak/>
+        <w:t>新規ﾉｰﾄﾌﾞｯｸで作り直し</w:t>
+      </w:r>
+    </w:p>
+    <w:p>
+      <w:pPr>
+        <w:rPr>
+          <w:highlight w:val="cyan"/>
+        </w:rPr>
+      </w:pPr>
+      <w:r>
+        <w:rPr>
+          <w:rFonts w:hint="eastAsia"/>
+          <w:highlight w:val="cyan"/>
+        </w:rPr>
+        <w:t>（某からｺﾋﾟｰしたﾉｰﾄﾌﾞｯｸ、と明記されるのはﾎﾟｰﾄﾌｫﾘｵとして要改善）</w:t>
+      </w:r>
+    </w:p>
+    <w:p>
+      <w:r>
+        <w:rPr>
+          <w:rFonts w:hint="eastAsia"/>
+          <w:highlight w:val="lightGray"/>
+        </w:rPr>
+        <w:t>案：ついでに</w:t>
+      </w:r>
+      <w:proofErr w:type="spellStart"/>
+      <w:r>
+        <w:rPr>
+          <w:rFonts w:hint="eastAsia"/>
+          <w:highlight w:val="lightGray"/>
+        </w:rPr>
+        <w:t>Slurm</w:t>
+      </w:r>
+      <w:proofErr w:type="spellEnd"/>
+      <w:r>
+        <w:rPr>
+          <w:rFonts w:hint="eastAsia"/>
+          <w:highlight w:val="lightGray"/>
+        </w:rPr>
+        <w:t>を追加することで独自性だす＋DMP Finalでの</w:t>
+      </w:r>
+      <w:proofErr w:type="spellStart"/>
+      <w:r>
+        <w:rPr>
+          <w:rFonts w:hint="eastAsia"/>
+          <w:highlight w:val="lightGray"/>
+        </w:rPr>
+        <w:t>Slurm</w:t>
+      </w:r>
+      <w:proofErr w:type="spellEnd"/>
+      <w:r>
+        <w:rPr>
+          <w:rFonts w:hint="eastAsia"/>
+          <w:highlight w:val="lightGray"/>
+        </w:rPr>
+        <w:t>の予行練習</w:t>
+      </w:r>
+    </w:p>
+    <w:p>
+      <w:r>
+        <w:t>Monet Painting Dataset</w:t>
+      </w:r>
+    </w:p>
+    <w:p>
+      <w:hyperlink r:id="rId7" w:history="1">
+        <w:r>
+          <w:rPr>
+            <w:rStyle w:val="aa"/>
+          </w:rPr>
+          <w:t>https://www.kaggle.com/competitions/gan-getting-started</w:t>
+        </w:r>
+      </w:hyperlink>
+    </w:p>
+    <w:p/>
+    <w:p>
+      <w:proofErr w:type="spellStart"/>
+      <w:r>
+        <w:rPr>
+          <w:rFonts w:hint="eastAsia"/>
+        </w:rPr>
+        <w:t>IntroDL</w:t>
+      </w:r>
+      <w:proofErr w:type="spellEnd"/>
+      <w:r>
+        <w:rPr>
+          <w:rFonts w:hint="eastAsia"/>
+        </w:rPr>
+        <w:t xml:space="preserve"> Final: SAGAN</w:t>
+      </w:r>
+    </w:p>
+    <w:p>
+      <w:r>
+        <w:rPr>
+          <w:rFonts w:hint="eastAsia"/>
+          <w:highlight w:val="cyan"/>
+        </w:rPr>
+        <w:t>・写経：完</w:t>
+      </w:r>
+    </w:p>
+    <w:p>
+      <w:r>
+        <w:rPr>
+          <w:rFonts w:hint="eastAsia"/>
+        </w:rPr>
+        <w:t>・理解埋め込み</w:t>
+      </w:r>
+    </w:p>
+    <w:p>
+      <w:r>
+        <w:rPr>
+          <w:rFonts w:hint="eastAsia"/>
+        </w:rPr>
+        <w:t>・</w:t>
+      </w:r>
+      <w:proofErr w:type="spellStart"/>
+      <w:r>
+        <w:rPr>
+          <w:rFonts w:hint="eastAsia"/>
+        </w:rPr>
+        <w:t>FineTuning</w:t>
+      </w:r>
+      <w:proofErr w:type="spellEnd"/>
+      <w:r>
+        <w:rPr>
+          <w:rFonts w:hint="eastAsia"/>
+        </w:rPr>
+        <w:t>（前後値でテスト）</w:t>
+      </w:r>
+    </w:p>
+    <w:p>
+      <w:r>
+        <w:rPr>
+          <w:rFonts w:hint="eastAsia"/>
+        </w:rPr>
+        <w:t>・分析結果のAnalysis＆Conclusion記述</w:t>
+      </w:r>
+    </w:p>
+    <w:p>
+      <w:r>
+        <w:rPr>
+          <w:rFonts w:hint="eastAsia"/>
+        </w:rPr>
+        <w:t>・英文化</w:t>
+      </w:r>
+    </w:p>
+    <w:p>
+      <w:r>
+        <w:rPr>
+          <w:rFonts w:hint="eastAsia"/>
+        </w:rPr>
+        <w:t>・</w:t>
+      </w:r>
+      <w:proofErr w:type="spellStart"/>
+      <w:r>
+        <w:rPr>
+          <w:rFonts w:hint="eastAsia"/>
+        </w:rPr>
+        <w:t>Github</w:t>
+      </w:r>
+      <w:proofErr w:type="spellEnd"/>
+      <w:r>
+        <w:rPr>
+          <w:rFonts w:hint="eastAsia"/>
+        </w:rPr>
+        <w:t>ｱｯﾌﾟ</w:t>
+      </w:r>
+    </w:p>
+    <w:p>
+      <w:r>
+        <w:rPr>
+          <w:rFonts w:hint="eastAsia"/>
+        </w:rPr>
+        <w:t>・プレゼン録画</w:t>
+      </w:r>
+    </w:p>
+    <w:p>
+      <w:r>
+        <w:rPr>
+          <w:rFonts w:hint="eastAsia"/>
+        </w:rPr>
+        <w:t>・class registration</w:t>
+      </w:r>
+    </w:p>
+    <w:p>
+      <w:r>
+        <w:rPr>
+          <w:rFonts w:hint="eastAsia"/>
+        </w:rPr>
+        <w:t>・Courseraｱｯﾌﾟﾛｰﾄﾞ</w:t>
+      </w:r>
+    </w:p>
+    <w:p/>
+    <w:p>
+      <w:r>
+        <w:rPr>
+          <w:rFonts w:hint="eastAsia"/>
+        </w:rPr>
+        <w:t>図表と同じように私たちの</w:t>
+      </w:r>
+      <w:r>
+        <w:t>Generatorも5層の畳み込み層で構成されます。</w:t>
+      </w:r>
+    </w:p>
+    <w:p>
+      <w:r>
+        <w:rPr>
+          <w:rFonts w:hint="eastAsia"/>
+        </w:rPr>
+        <w:t>図表と違うのは、</w:t>
+      </w:r>
+      <w:r>
+        <w:t>4層目および5層目のConv層にはAttentionが組み込まれている点、入力する乱数ﾍﾞｸﾄﾙは100次元ではなく20次元、最終層は3次元ではなく1次元になります。次元の調整は我々の取り組みがｸﾞﾚｰｽｹｰﾙの数字画像生成であるためです。</w:t>
+      </w:r>
+    </w:p>
+    <w:p/>
+    <w:p>
+      <w:r>
+        <w:t># Introduction</w:t>
+      </w:r>
+    </w:p>
+    <w:p/>
+    <w:p>
+      <w:r>
+        <w:rPr>
+          <w:rFonts w:hint="eastAsia"/>
+        </w:rPr>
+        <w:t>この</w:t>
+      </w:r>
+      <w:r>
+        <w:t>Notebookでは、MSDS Introduction to Deep Learning courseのFinal projectとしてSAGANの実装を行います。</w:t>
+      </w:r>
+    </w:p>
+    <w:p/>
+    <w:p>
+      <w:r>
+        <w:rPr>
+          <w:rFonts w:hint="eastAsia"/>
+        </w:rPr>
+        <w:t>同じ</w:t>
+      </w:r>
+      <w:r>
+        <w:t>courseの別のprojectとして、</w:t>
+      </w:r>
+      <w:proofErr w:type="spellStart"/>
+      <w:r>
+        <w:t>cycleGAN</w:t>
+      </w:r>
+      <w:proofErr w:type="spellEnd"/>
+      <w:r>
+        <w:t>の課題があり、私はそのprojectの実装をとても楽しみました。</w:t>
+      </w:r>
+    </w:p>
+    <w:p/>
+    <w:p>
+      <w:r>
+        <w:rPr>
+          <w:rFonts w:hint="eastAsia"/>
+        </w:rPr>
+        <w:t>それなので、今回は</w:t>
+      </w:r>
+      <w:proofErr w:type="spellStart"/>
+      <w:r>
+        <w:t>cycleGAN</w:t>
+      </w:r>
+      <w:proofErr w:type="spellEnd"/>
+      <w:r>
+        <w:t>で学んだGANの実装に加えて、今日の多くのMLｱﾌﾟﾘｹｰｼｮﾝに応用されているAttention mechanismを取り込んだ</w:t>
+      </w:r>
+      <w:proofErr w:type="spellStart"/>
+      <w:r>
+        <w:t>Self Attention</w:t>
+      </w:r>
+      <w:proofErr w:type="spellEnd"/>
+      <w:r>
+        <w:t xml:space="preserve"> GANに取り組むことにしました。</w:t>
+      </w:r>
+    </w:p>
+    <w:p/>
+    <w:p>
+      <w:r>
+        <w:rPr>
+          <w:rFonts w:hint="eastAsia"/>
+        </w:rPr>
+        <w:lastRenderedPageBreak/>
+        <w:t>ジェネレータは乱数ﾍﾞｸﾄﾙを画像の種として、転置畳み込みを複数回繰り返すことで期待する画像サイズの画像を生成します。</w:t>
+      </w:r>
+    </w:p>
+    <w:p>
+      <w:r>
+        <w:rPr>
+          <w:rFonts w:hint="eastAsia"/>
+        </w:rPr>
+        <w:t>この</w:t>
+      </w:r>
+      <w:r>
+        <w:t>DCGANのGenerator構造はその後のGANの標準的なデザインのﾍﾞｰｽとなっており、SAGANやStyleGANもこの流れを踏襲しています。</w:t>
+      </w:r>
+    </w:p>
+    <w:p/>
+    <w:p>
+      <w:proofErr w:type="spellStart"/>
+      <w:r>
+        <w:t>Self Attention</w:t>
+      </w:r>
+      <w:proofErr w:type="spellEnd"/>
+      <w:r>
+        <w:t xml:space="preserve"> GANはAttention mechanismのみならず、pointwise convolutionやspectral normalizationなど重要かつ興味深いdeep learning関連技術が実装されています。</w:t>
+      </w:r>
+    </w:p>
+    <w:p/>
+    <w:p>
+      <w:r>
+        <w:rPr>
+          <w:rFonts w:hint="eastAsia"/>
+        </w:rPr>
+        <w:t>それらの技術を理解するのは決して簡単ではありませんが、実装を通してしっかり身につけたいと思います。</w:t>
+      </w:r>
+    </w:p>
+    <w:p/>
+    <w:p>
+      <w:r>
+        <w:t>The goal of the notebook is to generate MNIST-like mimicked-hand-written number from SAGAN.</w:t>
+      </w:r>
+    </w:p>
+    <w:p/>
+    <w:p>
+      <w:r>
+        <w:t>In order to reduce computation, I will only use '7' and '8' labeled data from the MNIST.</w:t>
+      </w:r>
+    </w:p>
+    <w:p/>
+    <w:p>
+      <w:r>
+        <w:rPr>
+          <w:rFonts w:hint="eastAsia"/>
+        </w:rPr>
+        <w:t>図表は</w:t>
+      </w:r>
+      <w:proofErr w:type="spellStart"/>
+      <w:r>
+        <w:t>Self Attention</w:t>
+      </w:r>
+      <w:proofErr w:type="spellEnd"/>
+      <w:r>
+        <w:t xml:space="preserve"> GANの論文から抜粋しました。</w:t>
+      </w:r>
+    </w:p>
+    <w:p>
+      <w:r>
+        <w:rPr>
+          <w:rFonts w:hint="eastAsia"/>
+        </w:rPr>
+        <w:t>図表中の</w:t>
+      </w:r>
+      <w:r>
+        <w:t>f(x)をkey, g(x)をquery, h(x)をvalueと置き換えれば、これはtransformerやMegatron-LMなどの論文に見られるAttention mechanismそのものです。</w:t>
+      </w:r>
+    </w:p>
+    <w:p>
+      <w:proofErr w:type="spellStart"/>
+      <w:r>
+        <w:t>Transfomer</w:t>
+      </w:r>
+      <w:proofErr w:type="spellEnd"/>
+      <w:r>
+        <w:t>で利用される</w:t>
+      </w:r>
+      <w:proofErr w:type="spellStart"/>
+      <w:r>
+        <w:t>Self Attention</w:t>
+      </w:r>
+      <w:proofErr w:type="spellEnd"/>
+      <w:r>
+        <w:t xml:space="preserve">のScaled dot productの式 Attention(Q,K,V) = </w:t>
+      </w:r>
+      <w:proofErr w:type="spellStart"/>
+      <w:r>
+        <w:t>softmax</w:t>
+      </w:r>
+      <w:proofErr w:type="spellEnd"/>
+      <w:r>
+        <w:t>(</w:t>
+      </w:r>
+      <w:proofErr w:type="spellStart"/>
+      <w:r>
+        <w:t>Qk^T</w:t>
+      </w:r>
+      <w:proofErr w:type="spellEnd"/>
+      <w:r>
+        <w:t>/sqrt(D))Vがそのまま図表で表されていることがわかります。</w:t>
+      </w:r>
+    </w:p>
+    <w:p/>
+    <w:p>
+      <w:proofErr w:type="spellStart"/>
+      <w:r>
+        <w:t>Self Attention</w:t>
+      </w:r>
+      <w:proofErr w:type="spellEnd"/>
+      <w:r>
+        <w:t>とCross Attentionの違い：</w:t>
+      </w:r>
+    </w:p>
+    <w:p>
+      <w:r>
+        <w:t>Transformerにはそのｱｰｷﾃｸﾁｬに</w:t>
+      </w:r>
+      <w:proofErr w:type="spellStart"/>
+      <w:r>
+        <w:t>Self Attention</w:t>
+      </w:r>
+      <w:proofErr w:type="spellEnd"/>
+      <w:r>
+        <w:t>とCross Attentionが含まれます。</w:t>
+      </w:r>
+    </w:p>
+    <w:p>
+      <w:r>
+        <w:rPr>
+          <w:rFonts w:hint="eastAsia"/>
+        </w:rPr>
+        <w:t>ﾓﾃﾞﾙによっては</w:t>
+      </w:r>
+      <w:proofErr w:type="spellStart"/>
+      <w:r>
+        <w:t>Self Attention</w:t>
+      </w:r>
+      <w:proofErr w:type="spellEnd"/>
+      <w:r>
+        <w:t>のみ（BERTやSAGANなど）を使う場合もありますが、この二つの違いを整理します。</w:t>
+      </w:r>
+    </w:p>
+    <w:p/>
+    <w:p>
+      <w:proofErr w:type="spellStart"/>
+      <w:r>
+        <w:t>Self Attention</w:t>
+      </w:r>
+      <w:proofErr w:type="spellEnd"/>
+      <w:r>
+        <w:t>：</w:t>
+      </w:r>
+    </w:p>
+    <w:p>
+      <w:proofErr w:type="spellStart"/>
+      <w:r>
+        <w:t>Self Attention</w:t>
+      </w:r>
+      <w:proofErr w:type="spellEnd"/>
+      <w:r>
+        <w:t>は、入力ﾃﾞｰﾀ内で自分自身の異なる部分同士を比較して関係を捉える仕組みです。</w:t>
+      </w:r>
+    </w:p>
+    <w:p>
+      <w:r>
+        <w:rPr>
+          <w:rFonts w:hint="eastAsia"/>
+        </w:rPr>
+        <w:t>画像の場合、あるﾋﾟｸｾﾙ（またはﾊﾟｯﾁ）が、同じ画像内の他のﾋﾟｸｾﾙとどれくらい関連があるかを計算します。</w:t>
+      </w:r>
+    </w:p>
+    <w:p/>
+    <w:p>
+      <w:r>
+        <w:rPr>
+          <w:rFonts w:hint="eastAsia"/>
+        </w:rPr>
+        <w:lastRenderedPageBreak/>
+        <w:t>このように「同じﾃﾞｰﾀ内での自己参照」が行われるため、</w:t>
+      </w:r>
+      <w:proofErr w:type="spellStart"/>
+      <w:r>
+        <w:t>self attention</w:t>
+      </w:r>
+      <w:proofErr w:type="spellEnd"/>
+      <w:r>
+        <w:t>と呼ばれます。</w:t>
+      </w:r>
+    </w:p>
+    <w:p/>
+    <w:p>
+      <w:r>
+        <w:t>Cross Attention：</w:t>
+      </w:r>
+    </w:p>
+    <w:p>
+      <w:r>
+        <w:t>Cross Attentionは、異なるデータ同士を比較する仕組みです。</w:t>
+      </w:r>
+    </w:p>
+    <w:p/>
+    <w:p>
+      <w:r>
+        <w:rPr>
+          <w:rFonts w:hint="eastAsia"/>
+        </w:rPr>
+        <w:t>例えば、</w:t>
+      </w:r>
+      <w:r>
+        <w:t>TransformerではEncoderが抽出した特徴をDecoderが参照する際にCross Attentionが使われます。</w:t>
+      </w:r>
+    </w:p>
+    <w:p/>
+    <w:p>
+      <w:r>
+        <w:rPr>
+          <w:rFonts w:hint="eastAsia"/>
+        </w:rPr>
+        <w:t>具体的には、</w:t>
+      </w:r>
+      <w:proofErr w:type="spellStart"/>
+      <w:r>
+        <w:t>Self Attention</w:t>
+      </w:r>
+      <w:proofErr w:type="spellEnd"/>
+      <w:r>
+        <w:t>が抽出した特徴（これはEncoderの処理です）と、ﾓﾃﾞﾙ自身の過去の出力ﾃﾞｰﾀに基づいて計算（これはDecoderの処理です）して予測・出力を行います。</w:t>
+      </w:r>
+    </w:p>
+    <w:p/>
+    <w:p>
+      <w:r>
+        <w:rPr>
+          <w:rFonts w:hint="eastAsia"/>
+        </w:rPr>
+        <w:t>なお、</w:t>
+      </w:r>
+      <w:proofErr w:type="spellStart"/>
+      <w:r>
+        <w:t>Self Attention</w:t>
+      </w:r>
+      <w:proofErr w:type="spellEnd"/>
+      <w:r>
+        <w:t>もCross Attentionも、最終的にはQueryとKeyの内積を取る点は共通しています。</w:t>
+      </w:r>
+    </w:p>
+    <w:p/>
+    <w:p>
+      <w:r>
+        <w:rPr>
+          <w:rFonts w:hint="eastAsia"/>
+        </w:rPr>
+        <w:t>つまり</w:t>
+      </w:r>
+    </w:p>
+    <w:p>
+      <w:r>
+        <w:rPr>
+          <w:rFonts w:hint="eastAsia"/>
+        </w:rPr>
+        <w:t>・</w:t>
+      </w:r>
+      <w:proofErr w:type="spellStart"/>
+      <w:r>
+        <w:t>Self Attention</w:t>
+      </w:r>
+      <w:proofErr w:type="spellEnd"/>
+      <w:r>
+        <w:t>は「同じﾃﾞｰﾀ内での自己参照」</w:t>
+      </w:r>
+    </w:p>
+    <w:p>
+      <w:r>
+        <w:rPr>
+          <w:rFonts w:hint="eastAsia"/>
+        </w:rPr>
+        <w:t>・</w:t>
+      </w:r>
+      <w:r>
+        <w:t>Cross Attentionは「異なるデータ同士の比較参照」</w:t>
+      </w:r>
+    </w:p>
+    <w:p>
+      <w:r>
+        <w:rPr>
+          <w:rFonts w:hint="eastAsia"/>
+        </w:rPr>
+        <w:t>という関係です。</w:t>
+      </w:r>
+    </w:p>
+    <w:p/>
+    <w:p>
+      <w:r>
+        <w:rPr>
+          <w:rFonts w:hint="eastAsia"/>
+        </w:rPr>
         <w:t>W5 GAN道しるべ</w:t>
       </w:r>
     </w:p>
@@ -31,7 +1432,7 @@
       </w:r>
     </w:p>
     <w:p>
-      <w:hyperlink r:id="rId5" w:history="1">
+      <w:hyperlink r:id="rId8" w:history="1">
         <w:r>
           <w:rPr>
             <w:rStyle w:val="aa"/>
@@ -43,6 +1444,30 @@
     </w:p>
     <w:p/>
     <w:p>
+      <w:proofErr w:type="spellStart"/>
+      <w:r>
+        <w:t>kaggle</w:t>
+      </w:r>
+      <w:proofErr w:type="spellEnd"/>
+      <w:r>
+        <w:t xml:space="preserve"> kernels output yu1111/</w:t>
+      </w:r>
+      <w:proofErr w:type="spellStart"/>
+      <w:r>
+        <w:t>monet-cyclegan</w:t>
+      </w:r>
+      <w:proofErr w:type="spellEnd"/>
+      <w:r>
+        <w:t xml:space="preserve"> -p /path/to/</w:t>
+      </w:r>
+      <w:proofErr w:type="spellStart"/>
+      <w:r>
+        <w:t>dest</w:t>
+      </w:r>
+      <w:proofErr w:type="spellEnd"/>
+    </w:p>
+    <w:p/>
+    <w:p>
       <w:pPr>
         <w:rPr>
           <w:b/>
@@ -175,6 +1600,7 @@
         </w:numPr>
       </w:pPr>
       <w:r>
+        <w:lastRenderedPageBreak/>
         <w:t>Add noise to the real and generated images before feeding them into the discriminator.</w:t>
       </w:r>
     </w:p>
@@ -182,7 +1608,7 @@
       <w:pPr>
         <w:ind w:left="360"/>
       </w:pPr>
-      <w:hyperlink r:id="rId6" w:history="1">
+      <w:hyperlink r:id="rId9" w:history="1">
         <w:r>
           <w:rPr>
             <w:rStyle w:val="aa"/>
@@ -242,7 +1668,7 @@
       </w:r>
     </w:p>
     <w:p>
-      <w:hyperlink r:id="rId7" w:history="1">
+      <w:hyperlink r:id="rId10" w:history="1">
         <w:r>
           <w:rPr>
             <w:rStyle w:val="aa"/>
@@ -285,7 +1711,7 @@
       <w:proofErr w:type="spellEnd"/>
     </w:p>
     <w:p>
-      <w:hyperlink r:id="rId8" w:history="1">
+      <w:hyperlink r:id="rId11" w:history="1">
         <w:r>
           <w:rPr>
             <w:rStyle w:val="aa"/>
@@ -303,7 +1729,7 @@
       </w:r>
     </w:p>
     <w:p>
-      <w:hyperlink r:id="rId9" w:history="1">
+      <w:hyperlink r:id="rId12" w:history="1">
         <w:r>
           <w:rPr>
             <w:rStyle w:val="aa"/>
@@ -344,7 +1770,7 @@
       </w:r>
     </w:p>
     <w:p>
-      <w:hyperlink r:id="rId10" w:history="1">
+      <w:hyperlink r:id="rId13" w:history="1">
         <w:r>
           <w:rPr>
             <w:rStyle w:val="aa"/>
@@ -385,7 +1811,7 @@
       </w:r>
     </w:p>
     <w:p>
-      <w:hyperlink r:id="rId11" w:history="1">
+      <w:hyperlink r:id="rId14" w:history="1">
         <w:r>
           <w:rPr>
             <w:rStyle w:val="aa"/>
@@ -435,7 +1861,7 @@
       </w:r>
     </w:p>
     <w:p>
-      <w:hyperlink r:id="rId12" w:history="1">
+      <w:hyperlink r:id="rId15" w:history="1">
         <w:r>
           <w:rPr>
             <w:rStyle w:val="aa"/>
@@ -456,7 +1882,6 @@
           <w:rFonts w:hint="eastAsia"/>
           <w:highlight w:val="yellow"/>
         </w:rPr>
-        <w:lastRenderedPageBreak/>
         <w:t>実装練習；</w:t>
       </w:r>
     </w:p>
@@ -489,7 +1914,7 @@
           <w:highlight w:val="yellow"/>
         </w:rPr>
       </w:pPr>
-      <w:hyperlink r:id="rId13" w:history="1">
+      <w:hyperlink r:id="rId16" w:history="1">
         <w:r>
           <w:rPr>
             <w:rStyle w:val="aa"/>
@@ -505,7 +1930,7 @@
           <w:highlight w:val="yellow"/>
         </w:rPr>
       </w:pPr>
-      <w:hyperlink r:id="rId14" w:history="1">
+      <w:hyperlink r:id="rId17" w:history="1">
         <w:r>
           <w:rPr>
             <w:rStyle w:val="aa"/>
@@ -539,7 +1964,7 @@
       <w:proofErr w:type="spellEnd"/>
     </w:p>
     <w:p>
-      <w:hyperlink r:id="rId15" w:history="1">
+      <w:hyperlink r:id="rId18" w:history="1">
         <w:r>
           <w:rPr>
             <w:rStyle w:val="aa"/>
@@ -566,6 +1991,7 @@
         <w:rPr>
           <w:rFonts w:hint="eastAsia"/>
         </w:rPr>
+        <w:lastRenderedPageBreak/>
         <w:t>このノートブックでは、偉大な巨匠モネの絵画を写真調に、また風景写真をモネの絵画調に変換する</w:t>
       </w:r>
       <w:r>
@@ -601,402 +2027,368 @@
     <w:p/>
     <w:p>
       <w:r>
-        <w:rPr>
-          <w:rFonts w:hint="eastAsia"/>
-        </w:rPr>
-        <w:t>以下、目次：</w:t>
+        <w:t># Discriminator</w:t>
+      </w:r>
+    </w:p>
+    <w:p>
+      <w:r>
+        <w:t xml:space="preserve">The discriminator is a neural network trained to distinguish between real images and from the dataset and fake images generated by the generator.  </w:t>
       </w:r>
     </w:p>
     <w:p/>
     <w:p>
       <w:r>
-        <w:t># Discriminator</w:t>
-      </w:r>
-    </w:p>
-    <w:p>
-      <w:r>
-        <w:t xml:space="preserve">The discriminator is a neural network trained to distinguish between real images and from the dataset and fake images generated by the generator.  </w:t>
+        <w:t xml:space="preserve"># The </w:t>
+      </w:r>
+      <w:proofErr w:type="spellStart"/>
+      <w:r>
+        <w:t>patchGAN</w:t>
+      </w:r>
+      <w:proofErr w:type="spellEnd"/>
+      <w:r>
+        <w:t xml:space="preserve"> </w:t>
+      </w:r>
+    </w:p>
+    <w:p>
+      <w:proofErr w:type="spellStart"/>
+      <w:r>
+        <w:t>patchGAN</w:t>
+      </w:r>
+      <w:proofErr w:type="spellEnd"/>
+      <w:r>
+        <w:t>は、画像全体ではなく、ﾛｰｶﾙな小さな領域ごとに判定を行います。例えば、256x256の画像に対して全範囲にfakeかrealかの判定を行うのではなく、例えば70x70の小さなﾊﾟｯﾁ単位で判断を行います。ﾊﾟｯﾁとは受容野のことです。この局所的な判定により高周波数成分（ｴｯｼﾞやﾃｷｽﾁｬなど細部の特徴）を捉えることができ、細部のﾘｱﾘﾃｨを向上させる効果があります。最終的に全ﾊﾟｯﾁの平均を計算して判定に利用します。この手法を</w:t>
+      </w:r>
+      <w:proofErr w:type="spellStart"/>
+      <w:r>
+        <w:t>patchGAN</w:t>
+      </w:r>
+      <w:proofErr w:type="spellEnd"/>
+      <w:r>
+        <w:t>と呼びます。</w:t>
       </w:r>
     </w:p>
     <w:p/>
     <w:p>
       <w:r>
-        <w:t xml:space="preserve"># The </w:t>
-      </w:r>
-      <w:proofErr w:type="spellStart"/>
-      <w:r>
-        <w:t>patchGAN</w:t>
-      </w:r>
-      <w:proofErr w:type="spellEnd"/>
-      <w:r>
-        <w:t xml:space="preserve"> </w:t>
-      </w:r>
-    </w:p>
-    <w:p>
-      <w:proofErr w:type="spellStart"/>
-      <w:r>
-        <w:t>patchGAN</w:t>
-      </w:r>
-      <w:proofErr w:type="spellEnd"/>
-      <w:r>
-        <w:t>は、画像全体ではなく、ﾛｰｶﾙな小さな領域ごとに判定を行います。例えば、256x256の画像に対して全範囲にfakeかrealかの判定を行うのではなく、例えば70x70の小さなﾊﾟｯﾁ単位で判断を行います。ﾊﾟｯﾁとは受容野のことです。この局所的な判定により高周波数成分（ｴｯｼﾞやﾃｷｽﾁｬなど細部の特徴）を捉えることができ、細部のﾘｱﾘﾃｨを向上させる効果があります。最終的に全ﾊﾟｯﾁの平均を計算して判定に利用します。この手法を</w:t>
-      </w:r>
-      <w:proofErr w:type="spellStart"/>
-      <w:r>
-        <w:t>patchGAN</w:t>
-      </w:r>
-      <w:proofErr w:type="spellEnd"/>
-      <w:r>
-        <w:t>と呼びます。</w:t>
+        <w:t xml:space="preserve"># Three times </w:t>
+      </w:r>
+      <w:proofErr w:type="spellStart"/>
+      <w:r>
+        <w:t>downsampling</w:t>
+      </w:r>
+      <w:proofErr w:type="spellEnd"/>
+    </w:p>
+    <w:p>
+      <w:r>
+        <w:rPr>
+          <w:rFonts w:hint="eastAsia"/>
+        </w:rPr>
+        <w:t>今回の</w:t>
+      </w:r>
+      <w:r>
+        <w:t>discriminatorは3回の</w:t>
+      </w:r>
+      <w:proofErr w:type="spellStart"/>
+      <w:r>
+        <w:t>downsampling</w:t>
+      </w:r>
+      <w:proofErr w:type="spellEnd"/>
+      <w:r>
+        <w:t>によって次元削減した特徴ﾏｯﾌﾟに調整を加えて、最終的に30x30のｽｺｱﾏｯﾌﾟを出力します。</w:t>
+      </w:r>
+    </w:p>
+    <w:p>
+      <w:r>
+        <w:rPr>
+          <w:rFonts w:hint="eastAsia"/>
+        </w:rPr>
+        <w:t>ここで、</w:t>
+      </w:r>
+      <w:r>
+        <w:t>30x30はｽｺｱﾏｯﾌﾟであり、ﾊﾟｯﾁｻｲｽﾞではないことにご注意ください。ﾊﾟｯﾁとは、30x30のｽｺｱﾏｯﾌﾟの「各ｾﾙ」が見ている、元の画像のﾋﾟｸｾﾙ領域（受容野）です。</w:t>
+      </w:r>
+    </w:p>
+    <w:p>
+      <w:r>
+        <w:rPr>
+          <w:rFonts w:hint="eastAsia"/>
+        </w:rPr>
+        <w:t>今回のﾊﾟｯﾁｻｲｽﾞは</w:t>
+      </w:r>
+      <w:r>
+        <w:t>70x70で、この限定された範囲からﾀﾞｳﾝｻﾝﾌﾟﾘﾝｸﾞ（通常はｽﾄﾗｲﾄﾞ付き畳み込み）によって特徴を抽出し、最終的に1つのｽｺｱ（確率）が付与されます。</w:t>
+      </w:r>
+    </w:p>
+    <w:p>
+      <w:r>
+        <w:t>30x30のｽｺｱﾏｯﾌﾟとは、個々のｾﾙに、そのｾﾙの受容野に対するｽｺｱが割り当てられたものです。</w:t>
+      </w:r>
+    </w:p>
+    <w:p>
+      <w:r>
+        <w:rPr>
+          <w:rFonts w:hint="eastAsia"/>
+        </w:rPr>
+        <w:t>また、画像ｻｲｽﾞがより大きい場合や小さい場合は、適切なスコアﾏｯﾌﾟを出力するため</w:t>
+      </w:r>
+      <w:proofErr w:type="spellStart"/>
+      <w:r>
+        <w:t>downsampling</w:t>
+      </w:r>
+      <w:proofErr w:type="spellEnd"/>
+      <w:r>
+        <w:t>の回数を調整します。例えば、より大きな画像ならﾀﾞｳﾝｻﾝﾌﾟﾘﾝｸﾞの回数を増やし、小さな画像なら減らします。</w:t>
       </w:r>
     </w:p>
     <w:p/>
     <w:p>
       <w:r>
-        <w:lastRenderedPageBreak/>
-        <w:t xml:space="preserve"># Three times </w:t>
-      </w:r>
-      <w:proofErr w:type="spellStart"/>
-      <w:r>
-        <w:t>downsampling</w:t>
-      </w:r>
-      <w:proofErr w:type="spellEnd"/>
-    </w:p>
-    <w:p>
-      <w:r>
-        <w:rPr>
-          <w:rFonts w:hint="eastAsia"/>
-        </w:rPr>
-        <w:t>今回の</w:t>
-      </w:r>
-      <w:r>
-        <w:t>discriminatorは3回の</w:t>
-      </w:r>
-      <w:proofErr w:type="spellStart"/>
-      <w:r>
-        <w:t>downsampling</w:t>
-      </w:r>
-      <w:proofErr w:type="spellEnd"/>
-      <w:r>
-        <w:t>によって次元削減した特徴ﾏｯﾌﾟに調整を加えて、最終的に30x30のｽｺｱﾏｯﾌﾟを出力します。</w:t>
-      </w:r>
-    </w:p>
-    <w:p>
-      <w:r>
-        <w:rPr>
-          <w:rFonts w:hint="eastAsia"/>
-        </w:rPr>
-        <w:t>ここで、</w:t>
-      </w:r>
-      <w:r>
-        <w:t>30x30はｽｺｱﾏｯﾌﾟであり、ﾊﾟｯﾁｻｲｽﾞではないことにご注意ください。ﾊﾟｯﾁとは、30x30のｽｺｱﾏｯﾌﾟの「各ｾﾙ」が見ている、元の画像のﾋﾟｸｾﾙ領域（受容野）です。</w:t>
-      </w:r>
-    </w:p>
-    <w:p>
-      <w:r>
-        <w:rPr>
-          <w:rFonts w:hint="eastAsia"/>
-        </w:rPr>
-        <w:t>今回のﾊﾟｯﾁｻｲｽﾞは</w:t>
-      </w:r>
-      <w:r>
-        <w:t>70x70で、この限定された範囲からﾀﾞｳﾝｻﾝﾌﾟﾘﾝｸﾞ（通常はｽﾄﾗｲﾄﾞ付き畳み込み）によって特徴を抽出し、最終的に1つのｽｺｱ（確率）が付与されます。</w:t>
-      </w:r>
-    </w:p>
-    <w:p>
-      <w:r>
-        <w:t>30x30のｽｺｱﾏｯﾌﾟとは、個々のｾﾙに、そのｾﾙの受容野に対するｽｺｱが割り当てられたものです。</w:t>
-      </w:r>
-    </w:p>
-    <w:p>
-      <w:r>
-        <w:rPr>
-          <w:rFonts w:hint="eastAsia"/>
-        </w:rPr>
-        <w:t>また、画像ｻｲｽﾞがより大きい場合や小さい場合は、適切なスコアﾏｯﾌﾟを出力するため</w:t>
-      </w:r>
-      <w:proofErr w:type="spellStart"/>
-      <w:r>
-        <w:t>downsampling</w:t>
-      </w:r>
-      <w:proofErr w:type="spellEnd"/>
-      <w:r>
-        <w:t>の回数を調整します。例えば、より大きな画像ならﾀﾞｳﾝｻﾝﾌﾟﾘﾝｸﾞの回数を増やし、小さな画像なら減らします。</w:t>
+        <w:t># Identity Mapping (Identity loss)</w:t>
+      </w:r>
+    </w:p>
+    <w:p>
+      <w:r>
+        <w:rPr>
+          <w:rFonts w:hint="eastAsia"/>
+        </w:rPr>
+        <w:t>ここでもう一つの損失である</w:t>
+      </w:r>
+      <w:r>
+        <w:t xml:space="preserve">identity lossを追加します。この損失は、生成画像と元の画像の誤差を測定することで、Generatorが画像の色調を維持することを学習します。  </w:t>
+      </w:r>
+    </w:p>
+    <w:p>
+      <w:r>
+        <w:t>identity lossが無い場合、Generatorは元の画像に似たものを生成できたとしても、空が赤かったり、海が黄色だったりと、色調を上手く再現できないことがあります。</w:t>
+      </w:r>
+    </w:p>
+    <w:p>
+      <w:r>
+        <w:rPr>
+          <w:rFonts w:hint="eastAsia"/>
+        </w:rPr>
+        <w:t>これを防ぐために</w:t>
+      </w:r>
+      <w:r>
+        <w:t>identity lossが有効です。</w:t>
+      </w:r>
+    </w:p>
+    <w:p>
+      <w:r>
+        <w:t>identity lossは次の式で表されます：</w:t>
+      </w:r>
+    </w:p>
+    <w:p>
+      <w:r>
+        <w:t>$$</w:t>
+      </w:r>
+    </w:p>
+    <w:p>
+      <w:r>
+        <w:t>\</w:t>
+      </w:r>
+      <w:proofErr w:type="spellStart"/>
+      <w:r>
+        <w:t>mathcal</w:t>
+      </w:r>
+      <w:proofErr w:type="spellEnd"/>
+      <w:r>
+        <w:t>{L}_{identity}(G, F) =</w:t>
+      </w:r>
+    </w:p>
+    <w:p>
+      <w:r>
+        <w:t>\</w:t>
+      </w:r>
+      <w:proofErr w:type="spellStart"/>
+      <w:r>
+        <w:t>mathbb</w:t>
+      </w:r>
+      <w:proofErr w:type="spellEnd"/>
+      <w:r>
+        <w:t>{E}_{x \sim P_{\text{data}}(x)}</w:t>
+      </w:r>
+    </w:p>
+    <w:p>
+      <w:r>
+        <w:t>\left[ ||F(x) - x||_1 \right] +</w:t>
+      </w:r>
+    </w:p>
+    <w:p>
+      <w:r>
+        <w:t>\</w:t>
+      </w:r>
+      <w:proofErr w:type="spellStart"/>
+      <w:r>
+        <w:t>mathbb</w:t>
+      </w:r>
+      <w:proofErr w:type="spellEnd"/>
+      <w:r>
+        <w:t>{E}_{y \sim P_{\text{data}}(y)}</w:t>
+      </w:r>
+    </w:p>
+    <w:p>
+      <w:r>
+        <w:t>\left[ ||G(y) - y||_1 \right]</w:t>
+      </w:r>
+    </w:p>
+    <w:p>
+      <w:r>
+        <w:t xml:space="preserve">$$  </w:t>
       </w:r>
     </w:p>
     <w:p/>
     <w:p>
       <w:r>
-        <w:t># Identity Mapping (Identity loss)</w:t>
-      </w:r>
-    </w:p>
-    <w:p>
-      <w:r>
-        <w:rPr>
-          <w:rFonts w:hint="eastAsia"/>
-        </w:rPr>
-        <w:t>ここでもう一つの損失である</w:t>
-      </w:r>
-      <w:r>
-        <w:t xml:space="preserve">identity lossを追加します。この損失は、生成画像と元の画像の誤差を測定することで、Generatorが画像の色調を維持することを学習します。  </w:t>
-      </w:r>
-    </w:p>
-    <w:p>
-      <w:r>
-        <w:t>identity lossが無い場合、Generatorは元の画像に似たものを生成できたとしても、空が赤かったり、海が黄色だったりと、色調を上手く再現できないことがあります。</w:t>
-      </w:r>
-    </w:p>
-    <w:p>
-      <w:r>
-        <w:rPr>
-          <w:rFonts w:hint="eastAsia"/>
-        </w:rPr>
-        <w:t>これを防ぐために</w:t>
-      </w:r>
-      <w:r>
-        <w:t>identity lossが有効です。</w:t>
-      </w:r>
-    </w:p>
-    <w:p>
-      <w:r>
-        <w:t>identity lossは次の式で表されます：</w:t>
-      </w:r>
-    </w:p>
-    <w:p>
-      <w:r>
-        <w:t>$$</w:t>
-      </w:r>
-    </w:p>
-    <w:p>
-      <w:r>
-        <w:t>\</w:t>
-      </w:r>
-      <w:proofErr w:type="spellStart"/>
-      <w:r>
-        <w:t>mathcal</w:t>
-      </w:r>
-      <w:proofErr w:type="spellEnd"/>
-      <w:r>
-        <w:t>{L}_{identity}(G, F) =</w:t>
-      </w:r>
-    </w:p>
-    <w:p>
-      <w:r>
-        <w:t>\</w:t>
-      </w:r>
-      <w:proofErr w:type="spellStart"/>
-      <w:r>
-        <w:t>mathbb</w:t>
-      </w:r>
-      <w:proofErr w:type="spellEnd"/>
-      <w:r>
-        <w:t>{E}_{x \sim P_{\text{data}}(x)}</w:t>
-      </w:r>
-    </w:p>
-    <w:p>
-      <w:r>
-        <w:t>\left[ ||F(x) - x||_1 \right] +</w:t>
-      </w:r>
-    </w:p>
-    <w:p>
-      <w:r>
-        <w:t>\</w:t>
-      </w:r>
-      <w:proofErr w:type="spellStart"/>
-      <w:r>
-        <w:t>mathbb</w:t>
-      </w:r>
-      <w:proofErr w:type="spellEnd"/>
-      <w:r>
-        <w:t>{E}_{y \sim P_{\text{data}}(y)}</w:t>
-      </w:r>
-    </w:p>
-    <w:p>
-      <w:r>
-        <w:t>\left[ ||G(y) - y||_1 \right]</w:t>
-      </w:r>
-    </w:p>
-    <w:p>
-      <w:r>
-        <w:t xml:space="preserve">$$  </w:t>
+        <w:rPr>
+          <w:rFonts w:hint="eastAsia"/>
+        </w:rPr>
+        <w:t>LAMBDA = 12</w:t>
+      </w:r>
+    </w:p>
+    <w:p>
+      <w:r>
+        <w:t>Epoch 5/5</w:t>
+      </w:r>
+    </w:p>
+    <w:p>
+      <w:r>
+        <w:t xml:space="preserve">300/300 [==============================] - 79s 250ms/step - </w:t>
+      </w:r>
+      <w:proofErr w:type="spellStart"/>
+      <w:r>
+        <w:t>monet_gen_loss</w:t>
+      </w:r>
+      <w:proofErr w:type="spellEnd"/>
+      <w:r>
+        <w:t xml:space="preserve">: 3.8285 - </w:t>
+      </w:r>
+      <w:proofErr w:type="spellStart"/>
+      <w:r>
+        <w:t>photo_gen_loss</w:t>
+      </w:r>
+      <w:proofErr w:type="spellEnd"/>
+      <w:r>
+        <w:t xml:space="preserve">: 4.0929 - </w:t>
+      </w:r>
+      <w:proofErr w:type="spellStart"/>
+      <w:r>
+        <w:t>monet_disc_loss</w:t>
+      </w:r>
+      <w:proofErr w:type="spellEnd"/>
+      <w:r>
+        <w:t xml:space="preserve">: 0.6338 - </w:t>
+      </w:r>
+      <w:proofErr w:type="spellStart"/>
+      <w:r>
+        <w:t>photo_disc_loss</w:t>
+      </w:r>
+      <w:proofErr w:type="spellEnd"/>
+      <w:r>
+        <w:t>: 0.5853</w:t>
+      </w:r>
+    </w:p>
+    <w:p>
+      <w:r>
+        <w:rPr>
+          <w:rFonts w:hint="eastAsia"/>
+        </w:rPr>
+        <w:t>LAMBDA = 10</w:t>
+      </w:r>
+    </w:p>
+    <w:p>
+      <w:r>
+        <w:t>Epoch 5/5</w:t>
+      </w:r>
+    </w:p>
+    <w:p>
+      <w:r>
+        <w:t xml:space="preserve">300/300 [==============================] - 145s 475ms/step - </w:t>
+      </w:r>
+      <w:proofErr w:type="spellStart"/>
+      <w:r>
+        <w:t>monet_gen_loss</w:t>
+      </w:r>
+      <w:proofErr w:type="spellEnd"/>
+      <w:r>
+        <w:t xml:space="preserve">: 3.2847 - </w:t>
+      </w:r>
+      <w:proofErr w:type="spellStart"/>
+      <w:r>
+        <w:t>photo_gen_loss</w:t>
+      </w:r>
+      <w:proofErr w:type="spellEnd"/>
+      <w:r>
+        <w:t xml:space="preserve">: 3.3653 - </w:t>
+      </w:r>
+      <w:proofErr w:type="spellStart"/>
+      <w:r>
+        <w:t>monet_disc_loss</w:t>
+      </w:r>
+      <w:proofErr w:type="spellEnd"/>
+      <w:r>
+        <w:t xml:space="preserve">: 0.6294 - </w:t>
+      </w:r>
+      <w:proofErr w:type="spellStart"/>
+      <w:r>
+        <w:t>photo_disc_loss</w:t>
+      </w:r>
+      <w:proofErr w:type="spellEnd"/>
+      <w:r>
+        <w:t>: 0.6132</w:t>
+      </w:r>
+    </w:p>
+    <w:p>
+      <w:r>
+        <w:rPr>
+          <w:rFonts w:hint="eastAsia"/>
+        </w:rPr>
+        <w:t>LAMBDA = 8</w:t>
+      </w:r>
+    </w:p>
+    <w:p>
+      <w:r>
+        <w:t>Epoch 5/5</w:t>
+      </w:r>
+    </w:p>
+    <w:p>
+      <w:r>
+        <w:t xml:space="preserve">300/300 [==============================] - 74s 242ms/step - </w:t>
+      </w:r>
+      <w:proofErr w:type="spellStart"/>
+      <w:r>
+        <w:t>monet_gen_loss</w:t>
+      </w:r>
+      <w:proofErr w:type="spellEnd"/>
+      <w:r>
+        <w:t xml:space="preserve">: 2.8941 - </w:t>
+      </w:r>
+      <w:proofErr w:type="spellStart"/>
+      <w:r>
+        <w:t>photo_gen_loss</w:t>
+      </w:r>
+      <w:proofErr w:type="spellEnd"/>
+      <w:r>
+        <w:t xml:space="preserve">: 2.9720 - </w:t>
+      </w:r>
+      <w:proofErr w:type="spellStart"/>
+      <w:r>
+        <w:t>monet_disc_loss</w:t>
+      </w:r>
+      <w:proofErr w:type="spellEnd"/>
+      <w:r>
+        <w:t xml:space="preserve">: 0.6323 - </w:t>
+      </w:r>
+      <w:proofErr w:type="spellStart"/>
+      <w:r>
+        <w:t>photo_disc_loss</w:t>
+      </w:r>
+      <w:proofErr w:type="spellEnd"/>
+      <w:r>
+        <w:t>: 0.6246</w:t>
       </w:r>
     </w:p>
     <w:p/>
-    <w:p>
-      <w:r>
-        <w:rPr>
-          <w:rFonts w:hint="eastAsia"/>
-        </w:rPr>
-        <w:t>LAMBDA = 1</w:t>
-      </w:r>
-      <w:r>
-        <w:rPr>
-          <w:rFonts w:hint="eastAsia"/>
-        </w:rPr>
-        <w:t>2</w:t>
-      </w:r>
-    </w:p>
-    <w:p>
-      <w:r>
-        <w:t>Epoch 5/5</w:t>
-      </w:r>
-    </w:p>
-    <w:p>
-      <w:r>
-        <w:t xml:space="preserve">300/300 [==============================] - 79s 250ms/step - </w:t>
-      </w:r>
-      <w:proofErr w:type="spellStart"/>
-      <w:r>
-        <w:t>monet_gen_loss</w:t>
-      </w:r>
-      <w:proofErr w:type="spellEnd"/>
-      <w:r>
-        <w:t xml:space="preserve">: 3.8285 - </w:t>
-      </w:r>
-      <w:proofErr w:type="spellStart"/>
-      <w:r>
-        <w:t>photo_gen_loss</w:t>
-      </w:r>
-      <w:proofErr w:type="spellEnd"/>
-      <w:r>
-        <w:t xml:space="preserve">: 4.0929 - </w:t>
-      </w:r>
-      <w:proofErr w:type="spellStart"/>
-      <w:r>
-        <w:t>monet_disc_loss</w:t>
-      </w:r>
-      <w:proofErr w:type="spellEnd"/>
-      <w:r>
-        <w:t xml:space="preserve">: 0.6338 - </w:t>
-      </w:r>
-      <w:proofErr w:type="spellStart"/>
-      <w:r>
-        <w:t>photo_disc_loss</w:t>
-      </w:r>
-      <w:proofErr w:type="spellEnd"/>
-      <w:r>
-        <w:t>: 0.5853</w:t>
-      </w:r>
-    </w:p>
-    <w:p>
-      <w:pPr>
-        <w:rPr>
-          <w:rFonts w:hint="eastAsia"/>
-        </w:rPr>
-      </w:pPr>
-      <w:r>
-        <w:rPr>
-          <w:rFonts w:hint="eastAsia"/>
-        </w:rPr>
-        <w:t>LAMBDA = 10</w:t>
-      </w:r>
-    </w:p>
-    <w:p>
-      <w:r>
-        <w:lastRenderedPageBreak/>
-        <w:t>Epoch 5/5</w:t>
-      </w:r>
-    </w:p>
-    <w:p>
-      <w:r>
-        <w:t xml:space="preserve">300/300 [==============================] - 145s 475ms/step - </w:t>
-      </w:r>
-      <w:proofErr w:type="spellStart"/>
-      <w:r>
-        <w:t>monet_gen_loss</w:t>
-      </w:r>
-      <w:proofErr w:type="spellEnd"/>
-      <w:r>
-        <w:t xml:space="preserve">: 3.2847 - </w:t>
-      </w:r>
-      <w:proofErr w:type="spellStart"/>
-      <w:r>
-        <w:t>photo_gen_loss</w:t>
-      </w:r>
-      <w:proofErr w:type="spellEnd"/>
-      <w:r>
-        <w:t xml:space="preserve">: 3.3653 - </w:t>
-      </w:r>
-      <w:proofErr w:type="spellStart"/>
-      <w:r>
-        <w:t>monet_disc_loss</w:t>
-      </w:r>
-      <w:proofErr w:type="spellEnd"/>
-      <w:r>
-        <w:t xml:space="preserve">: 0.6294 - </w:t>
-      </w:r>
-      <w:proofErr w:type="spellStart"/>
-      <w:r>
-        <w:t>photo_disc_loss</w:t>
-      </w:r>
-      <w:proofErr w:type="spellEnd"/>
-      <w:r>
-        <w:t>: 0.6132</w:t>
-      </w:r>
-    </w:p>
-    <w:p>
-      <w:r>
-        <w:rPr>
-          <w:rFonts w:hint="eastAsia"/>
-        </w:rPr>
-        <w:t xml:space="preserve">LAMBDA = </w:t>
-      </w:r>
-      <w:r>
-        <w:rPr>
-          <w:rFonts w:hint="eastAsia"/>
-        </w:rPr>
-        <w:t>8</w:t>
-      </w:r>
-    </w:p>
-    <w:p>
-      <w:r>
-        <w:t>Epoch 5/5</w:t>
-      </w:r>
-    </w:p>
-    <w:p>
-      <w:r>
-        <w:t xml:space="preserve">300/300 [==============================] - 74s 242ms/step - </w:t>
-      </w:r>
-      <w:proofErr w:type="spellStart"/>
-      <w:r>
-        <w:t>monet_gen_loss</w:t>
-      </w:r>
-      <w:proofErr w:type="spellEnd"/>
-      <w:r>
-        <w:t xml:space="preserve">: 2.8941 - </w:t>
-      </w:r>
-      <w:proofErr w:type="spellStart"/>
-      <w:r>
-        <w:t>photo_gen_loss</w:t>
-      </w:r>
-      <w:proofErr w:type="spellEnd"/>
-      <w:r>
-        <w:t xml:space="preserve">: 2.9720 - </w:t>
-      </w:r>
-      <w:proofErr w:type="spellStart"/>
-      <w:r>
-        <w:t>monet_disc_loss</w:t>
-      </w:r>
-      <w:proofErr w:type="spellEnd"/>
-      <w:r>
-        <w:t xml:space="preserve">: 0.6323 - </w:t>
-      </w:r>
-      <w:proofErr w:type="spellStart"/>
-      <w:r>
-        <w:t>photo_disc_loss</w:t>
-      </w:r>
-      <w:proofErr w:type="spellEnd"/>
-      <w:r>
-        <w:t>: 0.6246</w:t>
-      </w:r>
-    </w:p>
-    <w:p>
-      <w:pPr>
-        <w:rPr>
-          <w:rFonts w:hint="eastAsia"/>
-        </w:rPr>
-      </w:pPr>
-    </w:p>
     <w:sectPr>
       <w:pgSz w:w="11906" w:h="16838"/>
       <w:pgMar w:top="1985" w:right="1701" w:bottom="1701" w:left="1701" w:header="851" w:footer="992" w:gutter="0"/>
@@ -1005,6 +2397,44 @@
     </w:sectPr>
   </w:body>
 </w:document>
+</file>
+
+<file path=word/endnotes.xml><?xml version="1.0" encoding="utf-8"?>
+<w:endnotes xmlns:wpc="http://schemas.microsoft.com/office/word/2010/wordprocessingCanvas" xmlns:cx="http://schemas.microsoft.com/office/drawing/2014/chartex" xmlns:cx1="http://schemas.microsoft.com/office/drawing/2015/9/8/chartex" xmlns:cx2="http://schemas.microsoft.com/office/drawing/2015/10/21/chartex" xmlns:cx3="http://schemas.microsoft.com/office/drawing/2016/5/9/chartex" xmlns:cx4="http://schemas.microsoft.com/office/drawing/2016/5/10/chartex" xmlns:cx5="http://schemas.microsoft.com/office/drawing/2016/5/11/chartex" xmlns:cx6="http://schemas.microsoft.com/office/drawing/2016/5/12/chartex" xmlns:cx7="http://schemas.microsoft.com/office/drawing/2016/5/13/chartex" xmlns:cx8="http://schemas.microsoft.com/office/drawing/2016/5/14/chartex" xmlns:mc="http://schemas.openxmlformats.org/markup-compatibility/2006" xmlns:aink="http://schemas.microsoft.com/office/drawing/2016/ink" xmlns:am3d="http://schemas.microsoft.com/office/drawing/2017/model3d" xmlns:o="urn:schemas-microsoft-com:office:office" xmlns:oel="http://schemas.microsoft.com/office/2019/extlst" xmlns:r="http://schemas.openxmlformats.org/officeDocument/2006/relationships" xmlns:m="http://schemas.openxmlformats.org/officeDocument/2006/math" xmlns:v="urn:schemas-microsoft-com:vml" xmlns:wp14="http://schemas.microsoft.com/office/word/2010/wordprocessingDrawing" xmlns:wp="http://schemas.openxmlformats.org/drawingml/2006/wordprocessingDrawing" xmlns:w10="urn:schemas-microsoft-com:office:word" xmlns:w="http://schemas.openxmlformats.org/wordprocessingml/2006/main" xmlns:w14="http://schemas.microsoft.com/office/word/2010/wordml" xmlns:w15="http://schemas.microsoft.com/office/word/2012/wordml" xmlns:w16cex="http://schemas.microsoft.com/office/word/2018/wordml/cex" xmlns:w16cid="http://schemas.microsoft.com/office/word/2016/wordml/cid" xmlns:w16="http://schemas.microsoft.com/office/word/2018/wordml" xmlns:w16du="http://schemas.microsoft.com/office/word/2023/wordml/word16du" xmlns:w16sdtdh="http://schemas.microsoft.com/office/word/2020/wordml/sdtdatahash" xmlns:w16sdtfl="http://schemas.microsoft.com/office/word/2024/wordml/sdtformatlock" xmlns:w16se="http://schemas.microsoft.com/office/word/2015/wordml/symex" xmlns:wpg="http://schemas.microsoft.com/office/word/2010/wordprocessingGroup" xmlns:wpi="http://schemas.microsoft.com/office/word/2010/wordprocessingInk" xmlns:wne="http://schemas.microsoft.com/office/word/2006/wordml" xmlns:wps="http://schemas.microsoft.com/office/word/2010/wordprocessingShape" mc:Ignorable="w14 w15 w16se w16cid w16 w16cex w16sdtdh w16sdtfl w16du wp14">
+  <w:endnote w:type="separator" w:id="-1">
+    <w:p>
+      <w:r>
+        <w:separator/>
+      </w:r>
+    </w:p>
+  </w:endnote>
+  <w:endnote w:type="continuationSeparator" w:id="0">
+    <w:p>
+      <w:r>
+        <w:continuationSeparator/>
+      </w:r>
+    </w:p>
+  </w:endnote>
+</w:endnotes>
+</file>
+
+<file path=word/footnotes.xml><?xml version="1.0" encoding="utf-8"?>
+<w:footnotes xmlns:wpc="http://schemas.microsoft.com/office/word/2010/wordprocessingCanvas" xmlns:cx="http://schemas.microsoft.com/office/drawing/2014/chartex" xmlns:cx1="http://schemas.microsoft.com/office/drawing/2015/9/8/chartex" xmlns:cx2="http://schemas.microsoft.com/office/drawing/2015/10/21/chartex" xmlns:cx3="http://schemas.microsoft.com/office/drawing/2016/5/9/chartex" xmlns:cx4="http://schemas.microsoft.com/office/drawing/2016/5/10/chartex" xmlns:cx5="http://schemas.microsoft.com/office/drawing/2016/5/11/chartex" xmlns:cx6="http://schemas.microsoft.com/office/drawing/2016/5/12/chartex" xmlns:cx7="http://schemas.microsoft.com/office/drawing/2016/5/13/chartex" xmlns:cx8="http://schemas.microsoft.com/office/drawing/2016/5/14/chartex" xmlns:mc="http://schemas.openxmlformats.org/markup-compatibility/2006" xmlns:aink="http://schemas.microsoft.com/office/drawing/2016/ink" xmlns:am3d="http://schemas.microsoft.com/office/drawing/2017/model3d" xmlns:o="urn:schemas-microsoft-com:office:office" xmlns:oel="http://schemas.microsoft.com/office/2019/extlst" xmlns:r="http://schemas.openxmlformats.org/officeDocument/2006/relationships" xmlns:m="http://schemas.openxmlformats.org/officeDocument/2006/math" xmlns:v="urn:schemas-microsoft-com:vml" xmlns:wp14="http://schemas.microsoft.com/office/word/2010/wordprocessingDrawing" xmlns:wp="http://schemas.openxmlformats.org/drawingml/2006/wordprocessingDrawing" xmlns:w10="urn:schemas-microsoft-com:office:word" xmlns:w="http://schemas.openxmlformats.org/wordprocessingml/2006/main" xmlns:w14="http://schemas.microsoft.com/office/word/2010/wordml" xmlns:w15="http://schemas.microsoft.com/office/word/2012/wordml" xmlns:w16cex="http://schemas.microsoft.com/office/word/2018/wordml/cex" xmlns:w16cid="http://schemas.microsoft.com/office/word/2016/wordml/cid" xmlns:w16="http://schemas.microsoft.com/office/word/2018/wordml" xmlns:w16du="http://schemas.microsoft.com/office/word/2023/wordml/word16du" xmlns:w16sdtdh="http://schemas.microsoft.com/office/word/2020/wordml/sdtdatahash" xmlns:w16sdtfl="http://schemas.microsoft.com/office/word/2024/wordml/sdtformatlock" xmlns:w16se="http://schemas.microsoft.com/office/word/2015/wordml/symex" xmlns:wpg="http://schemas.microsoft.com/office/word/2010/wordprocessingGroup" xmlns:wpi="http://schemas.microsoft.com/office/word/2010/wordprocessingInk" xmlns:wne="http://schemas.microsoft.com/office/word/2006/wordml" xmlns:wps="http://schemas.microsoft.com/office/word/2010/wordprocessingShape" mc:Ignorable="w14 w15 w16se w16cid w16 w16cex w16sdtdh w16sdtfl w16du wp14">
+  <w:footnote w:type="separator" w:id="-1">
+    <w:p>
+      <w:r>
+        <w:separator/>
+      </w:r>
+    </w:p>
+  </w:footnote>
+  <w:footnote w:type="continuationSeparator" w:id="0">
+    <w:p>
+      <w:r>
+        <w:continuationSeparator/>
+      </w:r>
+    </w:p>
+  </w:footnote>
+</w:footnotes>
 </file>
 
 <file path=word/numbering.xml><?xml version="1.0" encoding="utf-8"?>
@@ -2109,6 +3539,48 @@
       <w:u w:val="single"/>
     </w:rPr>
   </w:style>
+  <w:style w:type="paragraph" w:styleId="ad">
+    <w:name w:val="header"/>
+    <w:basedOn w:val="a"/>
+    <w:link w:val="ae"/>
+    <w:uiPriority w:val="99"/>
+    <w:unhideWhenUsed/>
+    <w:rsid w:val="00002FF9"/>
+    <w:pPr>
+      <w:tabs>
+        <w:tab w:val="center" w:pos="4419"/>
+        <w:tab w:val="right" w:pos="8838"/>
+      </w:tabs>
+    </w:pPr>
+  </w:style>
+  <w:style w:type="character" w:customStyle="1" w:styleId="ae">
+    <w:name w:val="ヘッダー (文字)"/>
+    <w:basedOn w:val="a0"/>
+    <w:link w:val="ad"/>
+    <w:uiPriority w:val="99"/>
+    <w:rsid w:val="00002FF9"/>
+  </w:style>
+  <w:style w:type="paragraph" w:styleId="af">
+    <w:name w:val="footer"/>
+    <w:basedOn w:val="a"/>
+    <w:link w:val="af0"/>
+    <w:uiPriority w:val="99"/>
+    <w:unhideWhenUsed/>
+    <w:rsid w:val="00002FF9"/>
+    <w:pPr>
+      <w:tabs>
+        <w:tab w:val="center" w:pos="4419"/>
+        <w:tab w:val="right" w:pos="8838"/>
+      </w:tabs>
+    </w:pPr>
+  </w:style>
+  <w:style w:type="character" w:customStyle="1" w:styleId="af0">
+    <w:name w:val="フッター (文字)"/>
+    <w:basedOn w:val="a0"/>
+    <w:link w:val="af"/>
+    <w:uiPriority w:val="99"/>
+    <w:rsid w:val="00002FF9"/>
+  </w:style>
 </w:styles>
 </file>
 

</xml_diff>